<commit_message>
Removed a duplicate table row from the assignment
</commit_message>
<xml_diff>
--- a/documentation/Assignment 1.docx
+++ b/documentation/Assignment 1.docx
@@ -1140,6 +1140,9 @@
             <w:pPr>
               <w:jc w:val="center"/>
             </w:pPr>
+            <w:r>
+              <w:t>-</w:t>
+            </w:r>
           </w:p>
         </w:tc>
       </w:tr>
@@ -1178,6 +1181,9 @@
             <w:pPr>
               <w:jc w:val="center"/>
             </w:pPr>
+            <w:r>
+              <w:t>-</w:t>
+            </w:r>
           </w:p>
         </w:tc>
       </w:tr>
@@ -1216,6 +1222,9 @@
             <w:pPr>
               <w:jc w:val="center"/>
             </w:pPr>
+            <w:r>
+              <w:t>-</w:t>
+            </w:r>
           </w:p>
         </w:tc>
       </w:tr>
@@ -1254,6 +1263,9 @@
             <w:pPr>
               <w:jc w:val="center"/>
             </w:pPr>
+            <w:r>
+              <w:t>-</w:t>
+            </w:r>
           </w:p>
         </w:tc>
       </w:tr>
@@ -1292,6 +1304,9 @@
             <w:pPr>
               <w:jc w:val="center"/>
             </w:pPr>
+            <w:r>
+              <w:t>-</w:t>
+            </w:r>
           </w:p>
         </w:tc>
       </w:tr>
@@ -1394,7 +1409,7 @@
               <w:jc w:val="center"/>
             </w:pPr>
             <w:r>
-              <w:t>Set an overdraft limit for a bank account</w:t>
+              <w:t>Create a new customer</w:t>
             </w:r>
           </w:p>
         </w:tc>
@@ -1420,45 +1435,6 @@
             </w:pPr>
             <w:r>
               <w:t>13</w:t>
-            </w:r>
-          </w:p>
-        </w:tc>
-        <w:tc>
-          <w:tcPr>
-            <w:tcW w:w="3117" w:type="dxa"/>
-          </w:tcPr>
-          <w:p>
-            <w:pPr>
-              <w:jc w:val="center"/>
-            </w:pPr>
-            <w:r>
-              <w:t>Create a new customer</w:t>
-            </w:r>
-          </w:p>
-        </w:tc>
-        <w:tc>
-          <w:tcPr>
-            <w:tcW w:w="3117" w:type="dxa"/>
-          </w:tcPr>
-          <w:p>
-            <w:pPr>
-              <w:jc w:val="center"/>
-            </w:pPr>
-          </w:p>
-        </w:tc>
-      </w:tr>
-      <w:tr>
-        <w:tc>
-          <w:tcPr>
-            <w:tcW w:w="3116" w:type="dxa"/>
-          </w:tcPr>
-          <w:p>
-            <w:pPr>
-              <w:jc w:val="center"/>
-            </w:pPr>
-            <w:r>
-              <w:lastRenderedPageBreak/>
-              <w:t>14</w:t>
             </w:r>
           </w:p>
         </w:tc>
@@ -2050,7 +2026,7 @@
               <w:jc w:val="center"/>
             </w:pPr>
             <w:r>
-              <w:t>Set an overdraft limit for a bank account</w:t>
+              <w:t>Create a new customer</w:t>
             </w:r>
           </w:p>
         </w:tc>
@@ -2088,7 +2064,7 @@
               <w:jc w:val="center"/>
             </w:pPr>
             <w:r>
-              <w:t>Create a new customer</w:t>
+              <w:t>Create a new bank account for a customer</w:t>
             </w:r>
           </w:p>
         </w:tc>
@@ -2126,7 +2102,7 @@
               <w:jc w:val="center"/>
             </w:pPr>
             <w:r>
-              <w:t>Create a new bank account for a customer</w:t>
+              <w:t>Get employee logs</w:t>
             </w:r>
           </w:p>
         </w:tc>
@@ -2164,7 +2140,7 @@
               <w:jc w:val="center"/>
             </w:pPr>
             <w:r>
-              <w:t>Get employee logs</w:t>
+              <w:t>Lock employee account</w:t>
             </w:r>
           </w:p>
         </w:tc>
@@ -2202,7 +2178,7 @@
               <w:jc w:val="center"/>
             </w:pPr>
             <w:r>
-              <w:t>Lock employee account</w:t>
+              <w:t>Modify employee account</w:t>
             </w:r>
           </w:p>
         </w:tc>
@@ -2229,44 +2205,8 @@
             <w:r>
               <w:t>17</w:t>
             </w:r>
-          </w:p>
-        </w:tc>
-        <w:tc>
-          <w:tcPr>
-            <w:tcW w:w="3117" w:type="dxa"/>
-          </w:tcPr>
-          <w:p>
-            <w:pPr>
-              <w:jc w:val="center"/>
-            </w:pPr>
-            <w:r>
-              <w:t>Modify employee account</w:t>
-            </w:r>
-          </w:p>
-        </w:tc>
-        <w:tc>
-          <w:tcPr>
-            <w:tcW w:w="3117" w:type="dxa"/>
-          </w:tcPr>
-          <w:p>
-            <w:pPr>
-              <w:jc w:val="center"/>
-            </w:pPr>
-          </w:p>
-        </w:tc>
-      </w:tr>
-      <w:tr>
-        <w:tc>
-          <w:tcPr>
-            <w:tcW w:w="3116" w:type="dxa"/>
-          </w:tcPr>
-          <w:p>
-            <w:pPr>
-              <w:jc w:val="center"/>
-            </w:pPr>
-            <w:r>
-              <w:t>18</w:t>
-            </w:r>
+            <w:bookmarkStart w:id="4" w:name="_GoBack"/>
+            <w:bookmarkEnd w:id="4"/>
           </w:p>
         </w:tc>
         <w:tc>
@@ -2304,8 +2244,8 @@
       <w:pPr>
         <w:pStyle w:val="Heading1"/>
       </w:pPr>
-      <w:bookmarkStart w:id="4" w:name="_How_transfers_work"/>
-      <w:bookmarkEnd w:id="4"/>
+      <w:bookmarkStart w:id="5" w:name="_How_transfers_work"/>
+      <w:bookmarkEnd w:id="5"/>
       <w:r>
         <w:t>How transfers work</w:t>
       </w:r>
@@ -2439,12 +2379,7 @@
         <w:t>the bank account to take money from</w:t>
       </w:r>
       <w:r>
-        <w:t xml:space="preserve"> </w:t>
-      </w:r>
-      <w:bookmarkStart w:id="5" w:name="_GoBack"/>
-      <w:bookmarkEnd w:id="5"/>
-      <w:r>
-        <w:t>could</w:t>
+        <w:t xml:space="preserve"> could</w:t>
       </w:r>
       <w:r>
         <w:t xml:space="preserve"> be on server 1 and the bank account to deposit into</w:t>
@@ -2512,11 +2447,7 @@
         <w:t xml:space="preserve"> banks </w:t>
       </w:r>
       <w:r>
-        <w:t xml:space="preserve">and if it finds a match for that sort code then the server will connect and authenticate with the </w:t>
-      </w:r>
-      <w:r>
-        <w:lastRenderedPageBreak/>
-        <w:t xml:space="preserve">other banks server using the </w:t>
+        <w:t xml:space="preserve">and if it finds a match for that sort code then the server will connect and authenticate with the other banks server using the </w:t>
       </w:r>
       <w:hyperlink w:anchor="_Authentication_Process" w:history="1">
         <w:r>
@@ -2539,7 +2470,11 @@
         <w:t xml:space="preserve">server will then respond with a TRANSFER_COMPLETE response </w:t>
       </w:r>
       <w:r>
-        <w:t xml:space="preserve">if it was successful or a </w:t>
+        <w:t xml:space="preserve">if it was </w:t>
+      </w:r>
+      <w:r>
+        <w:lastRenderedPageBreak/>
+        <w:t xml:space="preserve">successful or a </w:t>
       </w:r>
       <w:r>
         <w:t xml:space="preserve">TRANSFER_FAILED response </w:t>
@@ -4617,7 +4552,7 @@
 </file>
 
 <file path=customXml/itemProps2.xml><?xml version="1.0" encoding="utf-8"?>
-<ds:datastoreItem xmlns:ds="http://schemas.openxmlformats.org/officeDocument/2006/customXml" ds:itemID="{E57B17AB-F7A4-4864-9C99-3C0668639A03}">
+<ds:datastoreItem xmlns:ds="http://schemas.openxmlformats.org/officeDocument/2006/customXml" ds:itemID="{2B2ABF6E-6FC7-4628-8C19-169F667C7540}">
   <ds:schemaRefs>
     <ds:schemaRef ds:uri="http://schemas.openxmlformats.org/officeDocument/2006/bibliography"/>
   </ds:schemaRefs>

</xml_diff>

<commit_message>
Worked more on the class diagram and corrected some mistakes
</commit_message>
<xml_diff>
--- a/documentation/Assignment 1.docx
+++ b/documentation/Assignment 1.docx
@@ -1345,6 +1345,9 @@
             <w:pPr>
               <w:jc w:val="center"/>
             </w:pPr>
+            <w:r>
+              <w:t>-</w:t>
+            </w:r>
           </w:p>
         </w:tc>
       </w:tr>
@@ -1383,6 +1386,11 @@
             <w:pPr>
               <w:jc w:val="center"/>
             </w:pPr>
+            <w:r>
+              <w:t>-</w:t>
+            </w:r>
+            <w:bookmarkStart w:id="4" w:name="_GoBack"/>
+            <w:bookmarkEnd w:id="4"/>
           </w:p>
         </w:tc>
       </w:tr>
@@ -2205,8 +2213,6 @@
             <w:r>
               <w:t>17</w:t>
             </w:r>
-            <w:bookmarkStart w:id="4" w:name="_GoBack"/>
-            <w:bookmarkEnd w:id="4"/>
           </w:p>
         </w:tc>
         <w:tc>
@@ -4552,7 +4558,7 @@
 </file>
 
 <file path=customXml/itemProps2.xml><?xml version="1.0" encoding="utf-8"?>
-<ds:datastoreItem xmlns:ds="http://schemas.openxmlformats.org/officeDocument/2006/customXml" ds:itemID="{2B2ABF6E-6FC7-4628-8C19-169F667C7540}">
+<ds:datastoreItem xmlns:ds="http://schemas.openxmlformats.org/officeDocument/2006/customXml" ds:itemID="{04E6EE00-DBA0-4E41-A8AE-25452C434E1E}">
   <ds:schemaRefs>
     <ds:schemaRef ds:uri="http://schemas.openxmlformats.org/officeDocument/2006/bibliography"/>
   </ds:schemaRefs>

</xml_diff>

<commit_message>
Finished implementing the CreateCustomerEvent in the class diagram and also added a BTPDataException exception.
</commit_message>
<xml_diff>
--- a/documentation/Assignment 1.docx
+++ b/documentation/Assignment 1.docx
@@ -202,7 +202,15 @@
     </w:p>
     <w:p>
       <w:r>
-        <w:t>The server is run on the BTP(Bank Transmission Protocol) all communication between the client and the server use this protocol.</w:t>
+        <w:t xml:space="preserve">The server is run on the </w:t>
+      </w:r>
+      <w:proofErr w:type="gramStart"/>
+      <w:r>
+        <w:t>BTP(</w:t>
+      </w:r>
+      <w:proofErr w:type="gramEnd"/>
+      <w:r>
+        <w:t>Bank Transmission Protocol) all communication between the client and the server use this protocol.</w:t>
       </w:r>
     </w:p>
     <w:p>
@@ -1389,46 +1397,49 @@
             <w:r>
               <w:t>-</w:t>
             </w:r>
+          </w:p>
+        </w:tc>
+      </w:tr>
+      <w:tr>
+        <w:tc>
+          <w:tcPr>
+            <w:tcW w:w="3116" w:type="dxa"/>
+          </w:tcPr>
+          <w:p>
+            <w:pPr>
+              <w:jc w:val="center"/>
+            </w:pPr>
+            <w:r>
+              <w:t>12</w:t>
+            </w:r>
+          </w:p>
+        </w:tc>
+        <w:tc>
+          <w:tcPr>
+            <w:tcW w:w="3117" w:type="dxa"/>
+          </w:tcPr>
+          <w:p>
+            <w:pPr>
+              <w:jc w:val="center"/>
+            </w:pPr>
+            <w:r>
+              <w:t>Create a new customer</w:t>
+            </w:r>
+          </w:p>
+        </w:tc>
+        <w:tc>
+          <w:tcPr>
+            <w:tcW w:w="3117" w:type="dxa"/>
+          </w:tcPr>
+          <w:p>
+            <w:pPr>
+              <w:jc w:val="center"/>
+            </w:pPr>
+            <w:r>
+              <w:t>-</w:t>
+            </w:r>
             <w:bookmarkStart w:id="4" w:name="_GoBack"/>
             <w:bookmarkEnd w:id="4"/>
-          </w:p>
-        </w:tc>
-      </w:tr>
-      <w:tr>
-        <w:tc>
-          <w:tcPr>
-            <w:tcW w:w="3116" w:type="dxa"/>
-          </w:tcPr>
-          <w:p>
-            <w:pPr>
-              <w:jc w:val="center"/>
-            </w:pPr>
-            <w:r>
-              <w:t>12</w:t>
-            </w:r>
-          </w:p>
-        </w:tc>
-        <w:tc>
-          <w:tcPr>
-            <w:tcW w:w="3117" w:type="dxa"/>
-          </w:tcPr>
-          <w:p>
-            <w:pPr>
-              <w:jc w:val="center"/>
-            </w:pPr>
-            <w:r>
-              <w:t>Create a new customer</w:t>
-            </w:r>
-          </w:p>
-        </w:tc>
-        <w:tc>
-          <w:tcPr>
-            <w:tcW w:w="3117" w:type="dxa"/>
-          </w:tcPr>
-          <w:p>
-            <w:pPr>
-              <w:jc w:val="center"/>
-            </w:pPr>
           </w:p>
         </w:tc>
       </w:tr>
@@ -2373,7 +2384,15 @@
         <w:t xml:space="preserve"> If the sort code of the bank account to take money from is of our bank and the sort code of the bank account to send the money to</w:t>
       </w:r>
       <w:r>
-        <w:t xml:space="preserve"> is of</w:t>
+        <w:t xml:space="preserve"> </w:t>
+      </w:r>
+      <w:proofErr w:type="gramStart"/>
+      <w:r>
+        <w:t>is</w:t>
+      </w:r>
+      <w:proofErr w:type="gramEnd"/>
+      <w:r>
+        <w:t xml:space="preserve"> of</w:t>
       </w:r>
       <w:r>
         <w:t xml:space="preserve"> our bank then the server will take the funds from the bank account sending the money and put it in the bank account of the receiver. This can be either in the local database of the server or another</w:t>
@@ -4558,7 +4577,7 @@
 </file>
 
 <file path=customXml/itemProps2.xml><?xml version="1.0" encoding="utf-8"?>
-<ds:datastoreItem xmlns:ds="http://schemas.openxmlformats.org/officeDocument/2006/customXml" ds:itemID="{04E6EE00-DBA0-4E41-A8AE-25452C434E1E}">
+<ds:datastoreItem xmlns:ds="http://schemas.openxmlformats.org/officeDocument/2006/customXml" ds:itemID="{4B38B8CF-30C3-4F10-BD01-433881DA1300}">
   <ds:schemaRefs>
     <ds:schemaRef ds:uri="http://schemas.openxmlformats.org/officeDocument/2006/bibliography"/>
   </ds:schemaRefs>

</xml_diff>

<commit_message>
Added the CreateNewBankAccountEvent Event and the GetBankAccountTypesEvent Event
</commit_message>
<xml_diff>
--- a/documentation/Assignment 1.docx
+++ b/documentation/Assignment 1.docx
@@ -202,15 +202,7 @@
     </w:p>
     <w:p>
       <w:r>
-        <w:t xml:space="preserve">The server is run on the </w:t>
-      </w:r>
-      <w:proofErr w:type="gramStart"/>
-      <w:r>
-        <w:t>BTP(</w:t>
-      </w:r>
-      <w:proofErr w:type="gramEnd"/>
-      <w:r>
-        <w:t>Bank Transmission Protocol) all communication between the client and the server use this protocol.</w:t>
+        <w:t>The server is run on the BTP(Bank Transmission Protocol) all communication between the client and the server use this protocol.</w:t>
       </w:r>
     </w:p>
     <w:p>
@@ -1438,46 +1430,49 @@
             <w:r>
               <w:t>-</w:t>
             </w:r>
+          </w:p>
+        </w:tc>
+      </w:tr>
+      <w:tr>
+        <w:tc>
+          <w:tcPr>
+            <w:tcW w:w="3116" w:type="dxa"/>
+          </w:tcPr>
+          <w:p>
+            <w:pPr>
+              <w:jc w:val="center"/>
+            </w:pPr>
+            <w:r>
+              <w:t>13</w:t>
+            </w:r>
+          </w:p>
+        </w:tc>
+        <w:tc>
+          <w:tcPr>
+            <w:tcW w:w="3117" w:type="dxa"/>
+          </w:tcPr>
+          <w:p>
+            <w:pPr>
+              <w:jc w:val="center"/>
+            </w:pPr>
+            <w:r>
+              <w:t>Create a new bank account for a customer</w:t>
+            </w:r>
+          </w:p>
+        </w:tc>
+        <w:tc>
+          <w:tcPr>
+            <w:tcW w:w="3117" w:type="dxa"/>
+          </w:tcPr>
+          <w:p>
+            <w:pPr>
+              <w:jc w:val="center"/>
+            </w:pPr>
+            <w:r>
+              <w:t>-</w:t>
+            </w:r>
             <w:bookmarkStart w:id="4" w:name="_GoBack"/>
             <w:bookmarkEnd w:id="4"/>
-          </w:p>
-        </w:tc>
-      </w:tr>
-      <w:tr>
-        <w:tc>
-          <w:tcPr>
-            <w:tcW w:w="3116" w:type="dxa"/>
-          </w:tcPr>
-          <w:p>
-            <w:pPr>
-              <w:jc w:val="center"/>
-            </w:pPr>
-            <w:r>
-              <w:t>13</w:t>
-            </w:r>
-          </w:p>
-        </w:tc>
-        <w:tc>
-          <w:tcPr>
-            <w:tcW w:w="3117" w:type="dxa"/>
-          </w:tcPr>
-          <w:p>
-            <w:pPr>
-              <w:jc w:val="center"/>
-            </w:pPr>
-            <w:r>
-              <w:t>Create a new bank account for a customer</w:t>
-            </w:r>
-          </w:p>
-        </w:tc>
-        <w:tc>
-          <w:tcPr>
-            <w:tcW w:w="3117" w:type="dxa"/>
-          </w:tcPr>
-          <w:p>
-            <w:pPr>
-              <w:jc w:val="center"/>
-            </w:pPr>
           </w:p>
         </w:tc>
       </w:tr>
@@ -2363,6 +2358,46 @@
       </w:r>
     </w:p>
     <w:p>
+      <w:r>
+        <w:t xml:space="preserve">See </w:t>
+      </w:r>
+      <w:hyperlink w:anchor="_External_Account_Money" w:history="1">
+        <w:r>
+          <w:rPr>
+            <w:rStyle w:val="Hyperlink"/>
+          </w:rPr>
+          <w:t xml:space="preserve">External </w:t>
+        </w:r>
+        <w:r>
+          <w:rPr>
+            <w:rStyle w:val="Hyperlink"/>
+          </w:rPr>
+          <w:t xml:space="preserve">Account </w:t>
+        </w:r>
+        <w:r>
+          <w:rPr>
+            <w:rStyle w:val="Hyperlink"/>
+          </w:rPr>
+          <w:t>Money Transfers</w:t>
+        </w:r>
+      </w:hyperlink>
+      <w:r>
+        <w:t xml:space="preserve"> for information on transferring money to </w:t>
+      </w:r>
+      <w:r>
+        <w:t>a</w:t>
+      </w:r>
+      <w:r>
+        <w:t xml:space="preserve"> </w:t>
+      </w:r>
+      <w:r>
+        <w:t xml:space="preserve">bank account in a </w:t>
+      </w:r>
+      <w:r>
+        <w:t>different bank.</w:t>
+      </w:r>
+    </w:p>
+    <w:p>
       <w:pPr>
         <w:pStyle w:val="Heading2"/>
       </w:pPr>
@@ -2384,15 +2419,7 @@
         <w:t xml:space="preserve"> If the sort code of the bank account to take money from is of our bank and the sort code of the bank account to send the money to</w:t>
       </w:r>
       <w:r>
-        <w:t xml:space="preserve"> </w:t>
-      </w:r>
-      <w:proofErr w:type="gramStart"/>
-      <w:r>
-        <w:t>is</w:t>
-      </w:r>
-      <w:proofErr w:type="gramEnd"/>
-      <w:r>
-        <w:t xml:space="preserve"> of</w:t>
+        <w:t xml:space="preserve"> is of</w:t>
       </w:r>
       <w:r>
         <w:t xml:space="preserve"> our bank then the server will take the funds from the bank account sending the money and put it in the bank account of the receiver. This can be either in the local database of the server or another</w:t>
@@ -2483,7 +2510,11 @@
         </w:r>
       </w:hyperlink>
       <w:r>
-        <w:t xml:space="preserve"> authentication type. The server will then send opcode 1 to initiate and a transfer. The server will then send the account number in question and the amount to </w:t>
+        <w:t xml:space="preserve"> authentication type. The server will then send opcode 1 to </w:t>
+      </w:r>
+      <w:r>
+        <w:lastRenderedPageBreak/>
+        <w:t xml:space="preserve">initiate and a transfer. The server will then send the account number in question and the amount to </w:t>
       </w:r>
       <w:r>
         <w:t>transfer.</w:t>
@@ -2495,11 +2526,7 @@
         <w:t xml:space="preserve">server will then respond with a TRANSFER_COMPLETE response </w:t>
       </w:r>
       <w:r>
-        <w:t xml:space="preserve">if it was </w:t>
-      </w:r>
-      <w:r>
-        <w:lastRenderedPageBreak/>
-        <w:t xml:space="preserve">successful or a </w:t>
+        <w:t xml:space="preserve">if it was successful or a </w:t>
       </w:r>
       <w:r>
         <w:t xml:space="preserve">TRANSFER_FAILED response </w:t>
@@ -4577,7 +4604,7 @@
 </file>
 
 <file path=customXml/itemProps2.xml><?xml version="1.0" encoding="utf-8"?>
-<ds:datastoreItem xmlns:ds="http://schemas.openxmlformats.org/officeDocument/2006/customXml" ds:itemID="{4B38B8CF-30C3-4F10-BD01-433881DA1300}">
+<ds:datastoreItem xmlns:ds="http://schemas.openxmlformats.org/officeDocument/2006/customXml" ds:itemID="{1B933D4A-B0A2-4791-A82D-E619786FF20B}">
   <ds:schemaRefs>
     <ds:schemaRef ds:uri="http://schemas.openxmlformats.org/officeDocument/2006/bibliography"/>
   </ds:schemaRefs>

</xml_diff>

<commit_message>
Added Key Requirements to the assignment report
</commit_message>
<xml_diff>
--- a/documentation/Assignment 1.docx
+++ b/documentation/Assignment 1.docx
@@ -181,6 +181,87 @@
     </w:p>
     <w:p>
       <w:pPr>
+        <w:pStyle w:val="Heading2"/>
+      </w:pPr>
+      <w:r>
+        <w:t>Key Requirements</w:t>
+      </w:r>
+    </w:p>
+    <w:p>
+      <w:pPr>
+        <w:pStyle w:val="ListParagraph"/>
+        <w:numPr>
+          <w:ilvl w:val="0"/>
+          <w:numId w:val="18"/>
+        </w:numPr>
+      </w:pPr>
+      <w:r>
+        <w:t xml:space="preserve">The bank system should work on a client and server basis where the user will use their client to talk to the bank server to do any of the functionality in the </w:t>
+      </w:r>
+      <w:hyperlink w:anchor="_Functionality_required" w:history="1">
+        <w:r>
+          <w:rPr>
+            <w:rStyle w:val="Hyperlink"/>
+          </w:rPr>
+          <w:t>Functionality Required</w:t>
+        </w:r>
+      </w:hyperlink>
+      <w:r>
+        <w:t xml:space="preserve"> and any </w:t>
+      </w:r>
+      <w:bookmarkStart w:id="1" w:name="_GoBack"/>
+      <w:bookmarkEnd w:id="1"/>
+      <w:r>
+        <w:t>functionality stated elsewhere in this document.</w:t>
+      </w:r>
+    </w:p>
+    <w:p>
+      <w:pPr>
+        <w:pStyle w:val="ListParagraph"/>
+        <w:numPr>
+          <w:ilvl w:val="0"/>
+          <w:numId w:val="17"/>
+        </w:numPr>
+      </w:pPr>
+      <w:r>
+        <w:t>The bank system should not be limited to one server.</w:t>
+      </w:r>
+    </w:p>
+    <w:p>
+      <w:pPr>
+        <w:pStyle w:val="ListParagraph"/>
+        <w:numPr>
+          <w:ilvl w:val="0"/>
+          <w:numId w:val="17"/>
+        </w:numPr>
+      </w:pPr>
+      <w:r>
+        <w:t xml:space="preserve">The bank system should have the ability to connect to other banks </w:t>
+      </w:r>
+      <w:r>
+        <w:t xml:space="preserve">that use this </w:t>
+      </w:r>
+      <w:r>
+        <w:t xml:space="preserve">banking </w:t>
+      </w:r>
+      <w:r>
+        <w:t xml:space="preserve">system </w:t>
+      </w:r>
+      <w:r>
+        <w:t>s</w:t>
+      </w:r>
+      <w:r>
+        <w:t xml:space="preserve">o that the connector </w:t>
+      </w:r>
+      <w:r>
+        <w:t>may</w:t>
+      </w:r>
+      <w:r>
+        <w:t xml:space="preserve"> perform transfers.</w:t>
+      </w:r>
+    </w:p>
+    <w:p>
+      <w:pPr>
         <w:pStyle w:val="Heading1"/>
       </w:pPr>
       <w:r>
@@ -210,6 +291,7 @@
         <w:pStyle w:val="Heading2"/>
       </w:pPr>
       <w:r>
+        <w:lastRenderedPageBreak/>
         <w:t>Notes</w:t>
       </w:r>
     </w:p>
@@ -222,8 +304,8 @@
       <w:pPr>
         <w:pStyle w:val="Heading2"/>
       </w:pPr>
-      <w:bookmarkStart w:id="1" w:name="_Connecting_to_the"/>
-      <w:bookmarkEnd w:id="1"/>
+      <w:bookmarkStart w:id="2" w:name="_Connecting_to_the"/>
+      <w:bookmarkEnd w:id="2"/>
       <w:r>
         <w:t>Connecting to the account server</w:t>
       </w:r>
@@ -266,11 +348,7 @@
         <w:t>byte</w:t>
       </w:r>
       <w:r>
-        <w:t xml:space="preserve"> which contains a </w:t>
-      </w:r>
-      <w:r>
-        <w:lastRenderedPageBreak/>
-        <w:t xml:space="preserve">response code. If the response code is 0 then </w:t>
+        <w:t xml:space="preserve"> which contains a response code. If the response code is 0 then </w:t>
       </w:r>
       <w:r>
         <w:t xml:space="preserve">the </w:t>
@@ -298,8 +376,8 @@
       <w:pPr>
         <w:pStyle w:val="Heading2"/>
       </w:pPr>
-      <w:bookmarkStart w:id="2" w:name="_Authentication_Process"/>
-      <w:bookmarkEnd w:id="2"/>
+      <w:bookmarkStart w:id="3" w:name="_Authentication_Process"/>
+      <w:bookmarkEnd w:id="3"/>
       <w:r>
         <w:t>Authentication Process</w:t>
       </w:r>
@@ -635,6 +713,7 @@
     </w:p>
     <w:p>
       <w:r>
+        <w:lastRenderedPageBreak/>
         <w:t xml:space="preserve">For both the </w:t>
       </w:r>
       <w:r>
@@ -666,11 +745,7 @@
         <w:t xml:space="preserve">n the client is </w:t>
       </w:r>
       <w:r>
-        <w:t xml:space="preserve">required to send its authentication key. The server will then respond with a byte with the value 1 if the login failed or with the value 0 if the login was </w:t>
-      </w:r>
-      <w:r>
-        <w:lastRenderedPageBreak/>
-        <w:t xml:space="preserve">successful. If the login was successful </w:t>
+        <w:t xml:space="preserve">required to send its authentication key. The server will then respond with a byte with the value 1 if the login failed or with the value 0 if the login was successful. If the login was successful </w:t>
       </w:r>
       <w:r>
         <w:t>t</w:t>
@@ -721,8 +796,8 @@
       <w:pPr>
         <w:pStyle w:val="Heading3"/>
       </w:pPr>
-      <w:bookmarkStart w:id="3" w:name="_Customer_Operation_Codes"/>
-      <w:bookmarkEnd w:id="3"/>
+      <w:bookmarkStart w:id="4" w:name="_Customer_Operation_Codes"/>
+      <w:bookmarkEnd w:id="4"/>
       <w:r>
         <w:t>Customer Operation Codes</w:t>
       </w:r>
@@ -1320,6 +1395,7 @@
               <w:jc w:val="center"/>
             </w:pPr>
             <w:r>
+              <w:lastRenderedPageBreak/>
               <w:t>10</w:t>
             </w:r>
           </w:p>
@@ -1471,8 +1547,6 @@
             <w:r>
               <w:t>-</w:t>
             </w:r>
-            <w:bookmarkStart w:id="4" w:name="_GoBack"/>
-            <w:bookmarkEnd w:id="4"/>
           </w:p>
         </w:tc>
       </w:tr>
@@ -2217,6 +2291,7 @@
               <w:jc w:val="center"/>
             </w:pPr>
             <w:r>
+              <w:lastRenderedPageBreak/>
               <w:t>17</w:t>
             </w:r>
           </w:p>
@@ -2440,7 +2515,11 @@
         <w:t xml:space="preserve"> could be on server 2.</w:t>
       </w:r>
       <w:r>
-        <w:t xml:space="preserve"> If the bank account to transfer money to does not have the sort code of our bank then it is an external bank so the server will check its trusted banks list and if it can find the IP address of the bank that matches the sort code it will then connect and authenticate as a transfer and then attempt to send the money across. Please see </w:t>
+        <w:t xml:space="preserve"> If the bank account to transfer money to does not have the sort code of our bank then it is an external bank so the server will check its trusted banks list and if it can find the IP address of the bank that matches the sort code it will </w:t>
+      </w:r>
+      <w:r>
+        <w:lastRenderedPageBreak/>
+        <w:t xml:space="preserve">then connect and authenticate as a transfer and then attempt to send the money across. Please see </w:t>
       </w:r>
       <w:hyperlink w:anchor="_External_Account_Money" w:history="1">
         <w:r>
@@ -2510,11 +2589,7 @@
         </w:r>
       </w:hyperlink>
       <w:r>
-        <w:t xml:space="preserve"> authentication type. The server will then send opcode 1 to </w:t>
-      </w:r>
-      <w:r>
-        <w:lastRenderedPageBreak/>
-        <w:t xml:space="preserve">initiate and a transfer. The server will then send the account number in question and the amount to </w:t>
+        <w:t xml:space="preserve"> authentication type. The server will then send opcode 1 to initiate and a transfer. The server will then send the account number in question and the amount to </w:t>
       </w:r>
       <w:r>
         <w:t>transfer.</w:t>
@@ -2956,6 +3031,232 @@
     </w:lvl>
   </w:abstractNum>
   <w:abstractNum w:abstractNumId="3" w15:restartNumberingAfterBreak="0">
+    <w:nsid w:val="1CD4376D"/>
+    <w:multiLevelType w:val="hybridMultilevel"/>
+    <w:tmpl w:val="15129714"/>
+    <w:lvl w:ilvl="0" w:tplc="08090001">
+      <w:start w:val="1"/>
+      <w:numFmt w:val="bullet"/>
+      <w:lvlText w:val=""/>
+      <w:lvlJc w:val="left"/>
+      <w:pPr>
+        <w:ind w:left="720" w:hanging="360"/>
+      </w:pPr>
+      <w:rPr>
+        <w:rFonts w:ascii="Symbol" w:hAnsi="Symbol" w:hint="default"/>
+      </w:rPr>
+    </w:lvl>
+    <w:lvl w:ilvl="1" w:tplc="08090003" w:tentative="1">
+      <w:start w:val="1"/>
+      <w:numFmt w:val="bullet"/>
+      <w:lvlText w:val="o"/>
+      <w:lvlJc w:val="left"/>
+      <w:pPr>
+        <w:ind w:left="1440" w:hanging="360"/>
+      </w:pPr>
+      <w:rPr>
+        <w:rFonts w:ascii="Courier New" w:hAnsi="Courier New" w:cs="Courier New" w:hint="default"/>
+      </w:rPr>
+    </w:lvl>
+    <w:lvl w:ilvl="2" w:tplc="08090005" w:tentative="1">
+      <w:start w:val="1"/>
+      <w:numFmt w:val="bullet"/>
+      <w:lvlText w:val=""/>
+      <w:lvlJc w:val="left"/>
+      <w:pPr>
+        <w:ind w:left="2160" w:hanging="360"/>
+      </w:pPr>
+      <w:rPr>
+        <w:rFonts w:ascii="Wingdings" w:hAnsi="Wingdings" w:hint="default"/>
+      </w:rPr>
+    </w:lvl>
+    <w:lvl w:ilvl="3" w:tplc="08090001" w:tentative="1">
+      <w:start w:val="1"/>
+      <w:numFmt w:val="bullet"/>
+      <w:lvlText w:val=""/>
+      <w:lvlJc w:val="left"/>
+      <w:pPr>
+        <w:ind w:left="2880" w:hanging="360"/>
+      </w:pPr>
+      <w:rPr>
+        <w:rFonts w:ascii="Symbol" w:hAnsi="Symbol" w:hint="default"/>
+      </w:rPr>
+    </w:lvl>
+    <w:lvl w:ilvl="4" w:tplc="08090003" w:tentative="1">
+      <w:start w:val="1"/>
+      <w:numFmt w:val="bullet"/>
+      <w:lvlText w:val="o"/>
+      <w:lvlJc w:val="left"/>
+      <w:pPr>
+        <w:ind w:left="3600" w:hanging="360"/>
+      </w:pPr>
+      <w:rPr>
+        <w:rFonts w:ascii="Courier New" w:hAnsi="Courier New" w:cs="Courier New" w:hint="default"/>
+      </w:rPr>
+    </w:lvl>
+    <w:lvl w:ilvl="5" w:tplc="08090005" w:tentative="1">
+      <w:start w:val="1"/>
+      <w:numFmt w:val="bullet"/>
+      <w:lvlText w:val=""/>
+      <w:lvlJc w:val="left"/>
+      <w:pPr>
+        <w:ind w:left="4320" w:hanging="360"/>
+      </w:pPr>
+      <w:rPr>
+        <w:rFonts w:ascii="Wingdings" w:hAnsi="Wingdings" w:hint="default"/>
+      </w:rPr>
+    </w:lvl>
+    <w:lvl w:ilvl="6" w:tplc="08090001" w:tentative="1">
+      <w:start w:val="1"/>
+      <w:numFmt w:val="bullet"/>
+      <w:lvlText w:val=""/>
+      <w:lvlJc w:val="left"/>
+      <w:pPr>
+        <w:ind w:left="5040" w:hanging="360"/>
+      </w:pPr>
+      <w:rPr>
+        <w:rFonts w:ascii="Symbol" w:hAnsi="Symbol" w:hint="default"/>
+      </w:rPr>
+    </w:lvl>
+    <w:lvl w:ilvl="7" w:tplc="08090003" w:tentative="1">
+      <w:start w:val="1"/>
+      <w:numFmt w:val="bullet"/>
+      <w:lvlText w:val="o"/>
+      <w:lvlJc w:val="left"/>
+      <w:pPr>
+        <w:ind w:left="5760" w:hanging="360"/>
+      </w:pPr>
+      <w:rPr>
+        <w:rFonts w:ascii="Courier New" w:hAnsi="Courier New" w:cs="Courier New" w:hint="default"/>
+      </w:rPr>
+    </w:lvl>
+    <w:lvl w:ilvl="8" w:tplc="08090005" w:tentative="1">
+      <w:start w:val="1"/>
+      <w:numFmt w:val="bullet"/>
+      <w:lvlText w:val=""/>
+      <w:lvlJc w:val="left"/>
+      <w:pPr>
+        <w:ind w:left="6480" w:hanging="360"/>
+      </w:pPr>
+      <w:rPr>
+        <w:rFonts w:ascii="Wingdings" w:hAnsi="Wingdings" w:hint="default"/>
+      </w:rPr>
+    </w:lvl>
+  </w:abstractNum>
+  <w:abstractNum w:abstractNumId="4" w15:restartNumberingAfterBreak="0">
+    <w:nsid w:val="5DF83E84"/>
+    <w:multiLevelType w:val="hybridMultilevel"/>
+    <w:tmpl w:val="31306BE8"/>
+    <w:lvl w:ilvl="0" w:tplc="08090001">
+      <w:start w:val="1"/>
+      <w:numFmt w:val="bullet"/>
+      <w:lvlText w:val=""/>
+      <w:lvlJc w:val="left"/>
+      <w:pPr>
+        <w:ind w:left="720" w:hanging="360"/>
+      </w:pPr>
+      <w:rPr>
+        <w:rFonts w:ascii="Symbol" w:hAnsi="Symbol" w:hint="default"/>
+      </w:rPr>
+    </w:lvl>
+    <w:lvl w:ilvl="1" w:tplc="08090003" w:tentative="1">
+      <w:start w:val="1"/>
+      <w:numFmt w:val="bullet"/>
+      <w:lvlText w:val="o"/>
+      <w:lvlJc w:val="left"/>
+      <w:pPr>
+        <w:ind w:left="1440" w:hanging="360"/>
+      </w:pPr>
+      <w:rPr>
+        <w:rFonts w:ascii="Courier New" w:hAnsi="Courier New" w:cs="Courier New" w:hint="default"/>
+      </w:rPr>
+    </w:lvl>
+    <w:lvl w:ilvl="2" w:tplc="08090005" w:tentative="1">
+      <w:start w:val="1"/>
+      <w:numFmt w:val="bullet"/>
+      <w:lvlText w:val=""/>
+      <w:lvlJc w:val="left"/>
+      <w:pPr>
+        <w:ind w:left="2160" w:hanging="360"/>
+      </w:pPr>
+      <w:rPr>
+        <w:rFonts w:ascii="Wingdings" w:hAnsi="Wingdings" w:hint="default"/>
+      </w:rPr>
+    </w:lvl>
+    <w:lvl w:ilvl="3" w:tplc="08090001" w:tentative="1">
+      <w:start w:val="1"/>
+      <w:numFmt w:val="bullet"/>
+      <w:lvlText w:val=""/>
+      <w:lvlJc w:val="left"/>
+      <w:pPr>
+        <w:ind w:left="2880" w:hanging="360"/>
+      </w:pPr>
+      <w:rPr>
+        <w:rFonts w:ascii="Symbol" w:hAnsi="Symbol" w:hint="default"/>
+      </w:rPr>
+    </w:lvl>
+    <w:lvl w:ilvl="4" w:tplc="08090003" w:tentative="1">
+      <w:start w:val="1"/>
+      <w:numFmt w:val="bullet"/>
+      <w:lvlText w:val="o"/>
+      <w:lvlJc w:val="left"/>
+      <w:pPr>
+        <w:ind w:left="3600" w:hanging="360"/>
+      </w:pPr>
+      <w:rPr>
+        <w:rFonts w:ascii="Courier New" w:hAnsi="Courier New" w:cs="Courier New" w:hint="default"/>
+      </w:rPr>
+    </w:lvl>
+    <w:lvl w:ilvl="5" w:tplc="08090005" w:tentative="1">
+      <w:start w:val="1"/>
+      <w:numFmt w:val="bullet"/>
+      <w:lvlText w:val=""/>
+      <w:lvlJc w:val="left"/>
+      <w:pPr>
+        <w:ind w:left="4320" w:hanging="360"/>
+      </w:pPr>
+      <w:rPr>
+        <w:rFonts w:ascii="Wingdings" w:hAnsi="Wingdings" w:hint="default"/>
+      </w:rPr>
+    </w:lvl>
+    <w:lvl w:ilvl="6" w:tplc="08090001" w:tentative="1">
+      <w:start w:val="1"/>
+      <w:numFmt w:val="bullet"/>
+      <w:lvlText w:val=""/>
+      <w:lvlJc w:val="left"/>
+      <w:pPr>
+        <w:ind w:left="5040" w:hanging="360"/>
+      </w:pPr>
+      <w:rPr>
+        <w:rFonts w:ascii="Symbol" w:hAnsi="Symbol" w:hint="default"/>
+      </w:rPr>
+    </w:lvl>
+    <w:lvl w:ilvl="7" w:tplc="08090003" w:tentative="1">
+      <w:start w:val="1"/>
+      <w:numFmt w:val="bullet"/>
+      <w:lvlText w:val="o"/>
+      <w:lvlJc w:val="left"/>
+      <w:pPr>
+        <w:ind w:left="5760" w:hanging="360"/>
+      </w:pPr>
+      <w:rPr>
+        <w:rFonts w:ascii="Courier New" w:hAnsi="Courier New" w:cs="Courier New" w:hint="default"/>
+      </w:rPr>
+    </w:lvl>
+    <w:lvl w:ilvl="8" w:tplc="08090005" w:tentative="1">
+      <w:start w:val="1"/>
+      <w:numFmt w:val="bullet"/>
+      <w:lvlText w:val=""/>
+      <w:lvlJc w:val="left"/>
+      <w:pPr>
+        <w:ind w:left="6480" w:hanging="360"/>
+      </w:pPr>
+      <w:rPr>
+        <w:rFonts w:ascii="Wingdings" w:hAnsi="Wingdings" w:hint="default"/>
+      </w:rPr>
+    </w:lvl>
+  </w:abstractNum>
+  <w:abstractNum w:abstractNumId="5" w15:restartNumberingAfterBreak="0">
     <w:nsid w:val="601C6F42"/>
     <w:multiLevelType w:val="hybridMultilevel"/>
     <w:tmpl w:val="23DAA4BC"/>
@@ -3068,7 +3369,7 @@
       </w:rPr>
     </w:lvl>
   </w:abstractNum>
-  <w:abstractNum w:abstractNumId="4" w15:restartNumberingAfterBreak="0">
+  <w:abstractNum w:abstractNumId="6" w15:restartNumberingAfterBreak="0">
     <w:nsid w:val="61A006B3"/>
     <w:multiLevelType w:val="hybridMultilevel"/>
     <w:tmpl w:val="6B62061A"/>
@@ -3245,16 +3546,22 @@
     <w:abstractNumId w:val="2"/>
   </w:num>
   <w:num w:numId="13">
-    <w:abstractNumId w:val="3"/>
+    <w:abstractNumId w:val="5"/>
   </w:num>
   <w:num w:numId="14">
     <w:abstractNumId w:val="1"/>
   </w:num>
   <w:num w:numId="15">
-    <w:abstractNumId w:val="4"/>
+    <w:abstractNumId w:val="6"/>
   </w:num>
   <w:num w:numId="16">
     <w:abstractNumId w:val="0"/>
+  </w:num>
+  <w:num w:numId="17">
+    <w:abstractNumId w:val="3"/>
+  </w:num>
+  <w:num w:numId="18">
+    <w:abstractNumId w:val="4"/>
   </w:num>
 </w:numbering>
 </file>
@@ -4604,7 +4911,7 @@
 </file>
 
 <file path=customXml/itemProps2.xml><?xml version="1.0" encoding="utf-8"?>
-<ds:datastoreItem xmlns:ds="http://schemas.openxmlformats.org/officeDocument/2006/customXml" ds:itemID="{1B933D4A-B0A2-4791-A82D-E619786FF20B}">
+<ds:datastoreItem xmlns:ds="http://schemas.openxmlformats.org/officeDocument/2006/customXml" ds:itemID="{29210382-AFE0-4950-A425-6994507543A5}">
   <ds:schemaRefs>
     <ds:schemaRef ds:uri="http://schemas.openxmlformats.org/officeDocument/2006/bibliography"/>
   </ds:schemaRefs>

</xml_diff>

<commit_message>
Updated assignment report with server/client requirements
</commit_message>
<xml_diff>
--- a/documentation/Assignment 1.docx
+++ b/documentation/Assignment 1.docx
@@ -183,6 +183,9 @@
       <w:pPr>
         <w:pStyle w:val="Heading2"/>
       </w:pPr>
+      <w:r>
+        <w:t xml:space="preserve">Overall </w:t>
+      </w:r>
       <w:r>
         <w:t>Key Requirements</w:t>
       </w:r>
@@ -207,12 +210,7 @@
         </w:r>
       </w:hyperlink>
       <w:r>
-        <w:t xml:space="preserve"> and any </w:t>
-      </w:r>
-      <w:bookmarkStart w:id="1" w:name="_GoBack"/>
-      <w:bookmarkEnd w:id="1"/>
-      <w:r>
-        <w:t>functionality stated elsewhere in this document.</w:t>
+        <w:t xml:space="preserve"> and any functionality stated elsewhere in this document.</w:t>
       </w:r>
     </w:p>
     <w:p>
@@ -262,7 +260,33 @@
     </w:p>
     <w:p>
       <w:pPr>
+        <w:pStyle w:val="Heading2"/>
+      </w:pPr>
+      <w:r>
+        <w:t>Server/Client requirements</w:t>
+      </w:r>
+    </w:p>
+    <w:p>
+      <w:pPr>
+        <w:pStyle w:val="ListParagraph"/>
+        <w:numPr>
+          <w:ilvl w:val="0"/>
+          <w:numId w:val="19"/>
+        </w:numPr>
+      </w:pPr>
+      <w:r>
+        <w:t>Every client must run on its own thread regardless weather it is a server client or a connector client.</w:t>
+      </w:r>
+      <w:bookmarkStart w:id="1" w:name="_GoBack"/>
+      <w:bookmarkEnd w:id="1"/>
+    </w:p>
+    <w:p>
+      <w:pPr>
         <w:pStyle w:val="Heading1"/>
+        <w:numPr>
+          <w:ilvl w:val="0"/>
+          <w:numId w:val="0"/>
+        </w:numPr>
       </w:pPr>
       <w:r>
         <w:t>Approach</w:t>
@@ -278,6 +302,7 @@
         <w:pStyle w:val="Heading1"/>
       </w:pPr>
       <w:r>
+        <w:lastRenderedPageBreak/>
         <w:t>The Protocol</w:t>
       </w:r>
     </w:p>
@@ -291,7 +316,6 @@
         <w:pStyle w:val="Heading2"/>
       </w:pPr>
       <w:r>
-        <w:lastRenderedPageBreak/>
         <w:t>Notes</w:t>
       </w:r>
     </w:p>
@@ -708,12 +732,15 @@
         <w:t xml:space="preserve">authentication type </w:t>
       </w:r>
       <w:r>
-        <w:t>then the client will send a string which will represent the username and it will then send another string that will represent the password. The server will then respond with a byte with the value 1 if the login failed or with the value 0 if the login was successful. If the login was successful the client can then query the server with the employee operation codes.</w:t>
-      </w:r>
-    </w:p>
-    <w:p>
+        <w:t xml:space="preserve">then the client will send a string which will represent the username and it will then send another string that will represent the password. The server </w:t>
+      </w:r>
       <w:r>
         <w:lastRenderedPageBreak/>
+        <w:t>will then respond with a byte with the value 1 if the login failed or with the value 0 if the login was successful. If the login was successful the client can then query the server with the employee operation codes.</w:t>
+      </w:r>
+    </w:p>
+    <w:p>
+      <w:r>
         <w:t xml:space="preserve">For both the </w:t>
       </w:r>
       <w:r>
@@ -1313,6 +1340,7 @@
               <w:jc w:val="center"/>
             </w:pPr>
             <w:r>
+              <w:lastRenderedPageBreak/>
               <w:t>8</w:t>
             </w:r>
           </w:p>
@@ -1395,7 +1423,6 @@
               <w:jc w:val="center"/>
             </w:pPr>
             <w:r>
-              <w:lastRenderedPageBreak/>
               <w:t>10</w:t>
             </w:r>
           </w:p>
@@ -2139,6 +2166,7 @@
               <w:jc w:val="center"/>
             </w:pPr>
             <w:r>
+              <w:lastRenderedPageBreak/>
               <w:t>13</w:t>
             </w:r>
           </w:p>
@@ -2291,7 +2319,6 @@
               <w:jc w:val="center"/>
             </w:pPr>
             <w:r>
-              <w:lastRenderedPageBreak/>
               <w:t>17</w:t>
             </w:r>
           </w:p>
@@ -2497,7 +2524,11 @@
         <w:t xml:space="preserve"> is of</w:t>
       </w:r>
       <w:r>
-        <w:t xml:space="preserve"> our bank then the server will take the funds from the bank account sending the money and put it in the bank account of the receiver. This can be either in the local database of the server or another</w:t>
+        <w:t xml:space="preserve"> our bank then the server will take the funds from the bank account sending the money and put it in the bank account of the receiver. This can be either in the local </w:t>
+      </w:r>
+      <w:r>
+        <w:lastRenderedPageBreak/>
+        <w:t>database of the server or another</w:t>
       </w:r>
       <w:r>
         <w:t xml:space="preserve"> server in the bank or both as </w:t>
@@ -2515,11 +2546,7 @@
         <w:t xml:space="preserve"> could be on server 2.</w:t>
       </w:r>
       <w:r>
-        <w:t xml:space="preserve"> If the bank account to transfer money to does not have the sort code of our bank then it is an external bank so the server will check its trusted banks list and if it can find the IP address of the bank that matches the sort code it will </w:t>
-      </w:r>
-      <w:r>
-        <w:lastRenderedPageBreak/>
-        <w:t xml:space="preserve">then connect and authenticate as a transfer and then attempt to send the money across. Please see </w:t>
+        <w:t xml:space="preserve"> If the bank account to transfer money to does not have the sort code of our bank then it is an external bank so the server will check its trusted banks list and if it can find the IP address of the bank that matches the sort code it will then connect and authenticate as a transfer and then attempt to send the money across. Please see </w:t>
       </w:r>
       <w:hyperlink w:anchor="_External_Account_Money" w:history="1">
         <w:r>
@@ -3144,6 +3171,119 @@
     </w:lvl>
   </w:abstractNum>
   <w:abstractNum w:abstractNumId="4" w15:restartNumberingAfterBreak="0">
+    <w:nsid w:val="45F63D6B"/>
+    <w:multiLevelType w:val="hybridMultilevel"/>
+    <w:tmpl w:val="0414E4B0"/>
+    <w:lvl w:ilvl="0" w:tplc="08090001">
+      <w:start w:val="1"/>
+      <w:numFmt w:val="bullet"/>
+      <w:lvlText w:val=""/>
+      <w:lvlJc w:val="left"/>
+      <w:pPr>
+        <w:ind w:left="720" w:hanging="360"/>
+      </w:pPr>
+      <w:rPr>
+        <w:rFonts w:ascii="Symbol" w:hAnsi="Symbol" w:hint="default"/>
+      </w:rPr>
+    </w:lvl>
+    <w:lvl w:ilvl="1" w:tplc="08090003" w:tentative="1">
+      <w:start w:val="1"/>
+      <w:numFmt w:val="bullet"/>
+      <w:lvlText w:val="o"/>
+      <w:lvlJc w:val="left"/>
+      <w:pPr>
+        <w:ind w:left="1440" w:hanging="360"/>
+      </w:pPr>
+      <w:rPr>
+        <w:rFonts w:ascii="Courier New" w:hAnsi="Courier New" w:cs="Courier New" w:hint="default"/>
+      </w:rPr>
+    </w:lvl>
+    <w:lvl w:ilvl="2" w:tplc="08090005" w:tentative="1">
+      <w:start w:val="1"/>
+      <w:numFmt w:val="bullet"/>
+      <w:lvlText w:val=""/>
+      <w:lvlJc w:val="left"/>
+      <w:pPr>
+        <w:ind w:left="2160" w:hanging="360"/>
+      </w:pPr>
+      <w:rPr>
+        <w:rFonts w:ascii="Wingdings" w:hAnsi="Wingdings" w:hint="default"/>
+      </w:rPr>
+    </w:lvl>
+    <w:lvl w:ilvl="3" w:tplc="08090001" w:tentative="1">
+      <w:start w:val="1"/>
+      <w:numFmt w:val="bullet"/>
+      <w:lvlText w:val=""/>
+      <w:lvlJc w:val="left"/>
+      <w:pPr>
+        <w:ind w:left="2880" w:hanging="360"/>
+      </w:pPr>
+      <w:rPr>
+        <w:rFonts w:ascii="Symbol" w:hAnsi="Symbol" w:hint="default"/>
+      </w:rPr>
+    </w:lvl>
+    <w:lvl w:ilvl="4" w:tplc="08090003" w:tentative="1">
+      <w:start w:val="1"/>
+      <w:numFmt w:val="bullet"/>
+      <w:lvlText w:val="o"/>
+      <w:lvlJc w:val="left"/>
+      <w:pPr>
+        <w:ind w:left="3600" w:hanging="360"/>
+      </w:pPr>
+      <w:rPr>
+        <w:rFonts w:ascii="Courier New" w:hAnsi="Courier New" w:cs="Courier New" w:hint="default"/>
+      </w:rPr>
+    </w:lvl>
+    <w:lvl w:ilvl="5" w:tplc="08090005" w:tentative="1">
+      <w:start w:val="1"/>
+      <w:numFmt w:val="bullet"/>
+      <w:lvlText w:val=""/>
+      <w:lvlJc w:val="left"/>
+      <w:pPr>
+        <w:ind w:left="4320" w:hanging="360"/>
+      </w:pPr>
+      <w:rPr>
+        <w:rFonts w:ascii="Wingdings" w:hAnsi="Wingdings" w:hint="default"/>
+      </w:rPr>
+    </w:lvl>
+    <w:lvl w:ilvl="6" w:tplc="08090001" w:tentative="1">
+      <w:start w:val="1"/>
+      <w:numFmt w:val="bullet"/>
+      <w:lvlText w:val=""/>
+      <w:lvlJc w:val="left"/>
+      <w:pPr>
+        <w:ind w:left="5040" w:hanging="360"/>
+      </w:pPr>
+      <w:rPr>
+        <w:rFonts w:ascii="Symbol" w:hAnsi="Symbol" w:hint="default"/>
+      </w:rPr>
+    </w:lvl>
+    <w:lvl w:ilvl="7" w:tplc="08090003" w:tentative="1">
+      <w:start w:val="1"/>
+      <w:numFmt w:val="bullet"/>
+      <w:lvlText w:val="o"/>
+      <w:lvlJc w:val="left"/>
+      <w:pPr>
+        <w:ind w:left="5760" w:hanging="360"/>
+      </w:pPr>
+      <w:rPr>
+        <w:rFonts w:ascii="Courier New" w:hAnsi="Courier New" w:cs="Courier New" w:hint="default"/>
+      </w:rPr>
+    </w:lvl>
+    <w:lvl w:ilvl="8" w:tplc="08090005" w:tentative="1">
+      <w:start w:val="1"/>
+      <w:numFmt w:val="bullet"/>
+      <w:lvlText w:val=""/>
+      <w:lvlJc w:val="left"/>
+      <w:pPr>
+        <w:ind w:left="6480" w:hanging="360"/>
+      </w:pPr>
+      <w:rPr>
+        <w:rFonts w:ascii="Wingdings" w:hAnsi="Wingdings" w:hint="default"/>
+      </w:rPr>
+    </w:lvl>
+  </w:abstractNum>
+  <w:abstractNum w:abstractNumId="5" w15:restartNumberingAfterBreak="0">
     <w:nsid w:val="5DF83E84"/>
     <w:multiLevelType w:val="hybridMultilevel"/>
     <w:tmpl w:val="31306BE8"/>
@@ -3256,7 +3396,7 @@
       </w:rPr>
     </w:lvl>
   </w:abstractNum>
-  <w:abstractNum w:abstractNumId="5" w15:restartNumberingAfterBreak="0">
+  <w:abstractNum w:abstractNumId="6" w15:restartNumberingAfterBreak="0">
     <w:nsid w:val="601C6F42"/>
     <w:multiLevelType w:val="hybridMultilevel"/>
     <w:tmpl w:val="23DAA4BC"/>
@@ -3369,7 +3509,7 @@
       </w:rPr>
     </w:lvl>
   </w:abstractNum>
-  <w:abstractNum w:abstractNumId="6" w15:restartNumberingAfterBreak="0">
+  <w:abstractNum w:abstractNumId="7" w15:restartNumberingAfterBreak="0">
     <w:nsid w:val="61A006B3"/>
     <w:multiLevelType w:val="hybridMultilevel"/>
     <w:tmpl w:val="6B62061A"/>
@@ -3546,13 +3686,13 @@
     <w:abstractNumId w:val="2"/>
   </w:num>
   <w:num w:numId="13">
-    <w:abstractNumId w:val="5"/>
+    <w:abstractNumId w:val="6"/>
   </w:num>
   <w:num w:numId="14">
     <w:abstractNumId w:val="1"/>
   </w:num>
   <w:num w:numId="15">
-    <w:abstractNumId w:val="6"/>
+    <w:abstractNumId w:val="7"/>
   </w:num>
   <w:num w:numId="16">
     <w:abstractNumId w:val="0"/>
@@ -3561,6 +3701,9 @@
     <w:abstractNumId w:val="3"/>
   </w:num>
   <w:num w:numId="18">
+    <w:abstractNumId w:val="5"/>
+  </w:num>
+  <w:num w:numId="19">
     <w:abstractNumId w:val="4"/>
   </w:num>
 </w:numbering>
@@ -4911,7 +5054,7 @@
 </file>
 
 <file path=customXml/itemProps2.xml><?xml version="1.0" encoding="utf-8"?>
-<ds:datastoreItem xmlns:ds="http://schemas.openxmlformats.org/officeDocument/2006/customXml" ds:itemID="{29210382-AFE0-4950-A425-6994507543A5}">
+<ds:datastoreItem xmlns:ds="http://schemas.openxmlformats.org/officeDocument/2006/customXml" ds:itemID="{EFAA73FC-98AA-4DEA-B7F8-E4A4B04C4AA6}">
   <ds:schemaRefs>
     <ds:schemaRef ds:uri="http://schemas.openxmlformats.org/officeDocument/2006/bibliography"/>
   </ds:schemaRefs>

</xml_diff>

<commit_message>
Removed the ping operation from the assignment and made sure clients do not use their own threads. Due to fear of a socket thread issue
</commit_message>
<xml_diff>
--- a/documentation/Assignment 1.docx
+++ b/documentation/Assignment 1.docx
@@ -275,7 +275,22 @@
         </w:numPr>
       </w:pPr>
       <w:r>
-        <w:t>Every client must run on its own thread regardless weather it is a server client or a connector client.</w:t>
+        <w:t xml:space="preserve">Every </w:t>
+      </w:r>
+      <w:r>
+        <w:t>server client must run on its own thread</w:t>
+      </w:r>
+    </w:p>
+    <w:p>
+      <w:pPr>
+        <w:pStyle w:val="ListParagraph"/>
+        <w:numPr>
+          <w:ilvl w:val="0"/>
+          <w:numId w:val="19"/>
+        </w:numPr>
+      </w:pPr>
+      <w:r>
+        <w:t>Every non-server client must not use a thread due to fear of threading issues with the socket</w:t>
       </w:r>
       <w:bookmarkStart w:id="1" w:name="_GoBack"/>
       <w:bookmarkEnd w:id="1"/>
@@ -909,44 +924,6 @@
               <w:jc w:val="center"/>
             </w:pPr>
             <w:r>
-              <w:t>0</w:t>
-            </w:r>
-          </w:p>
-        </w:tc>
-        <w:tc>
-          <w:tcPr>
-            <w:tcW w:w="3117" w:type="dxa"/>
-          </w:tcPr>
-          <w:p>
-            <w:pPr>
-              <w:jc w:val="center"/>
-            </w:pPr>
-            <w:r>
-              <w:t>Pings the server to tell it that it’s still here</w:t>
-            </w:r>
-          </w:p>
-        </w:tc>
-        <w:tc>
-          <w:tcPr>
-            <w:tcW w:w="3117" w:type="dxa"/>
-          </w:tcPr>
-          <w:p>
-            <w:pPr>
-              <w:jc w:val="center"/>
-            </w:pPr>
-          </w:p>
-        </w:tc>
-      </w:tr>
-      <w:tr>
-        <w:tc>
-          <w:tcPr>
-            <w:tcW w:w="3116" w:type="dxa"/>
-          </w:tcPr>
-          <w:p>
-            <w:pPr>
-              <w:jc w:val="center"/>
-            </w:pPr>
-            <w:r>
               <w:t>1</w:t>
             </w:r>
           </w:p>
@@ -1179,31 +1156,34 @@
               <w:jc w:val="center"/>
             </w:pPr>
             <w:r>
-              <w:t>0</w:t>
-            </w:r>
-          </w:p>
-        </w:tc>
-        <w:tc>
-          <w:tcPr>
-            <w:tcW w:w="3117" w:type="dxa"/>
-          </w:tcPr>
-          <w:p>
-            <w:pPr>
-              <w:jc w:val="center"/>
-            </w:pPr>
-            <w:r>
-              <w:t>Pings the server to tell it that it’s still here</w:t>
-            </w:r>
-          </w:p>
-        </w:tc>
-        <w:tc>
-          <w:tcPr>
-            <w:tcW w:w="3117" w:type="dxa"/>
-          </w:tcPr>
-          <w:p>
-            <w:pPr>
-              <w:jc w:val="center"/>
-            </w:pPr>
+              <w:t>5</w:t>
+            </w:r>
+          </w:p>
+        </w:tc>
+        <w:tc>
+          <w:tcPr>
+            <w:tcW w:w="3117" w:type="dxa"/>
+          </w:tcPr>
+          <w:p>
+            <w:pPr>
+              <w:jc w:val="center"/>
+            </w:pPr>
+            <w:r>
+              <w:t>Request transfer from bank account to bank account.</w:t>
+            </w:r>
+          </w:p>
+        </w:tc>
+        <w:tc>
+          <w:tcPr>
+            <w:tcW w:w="3117" w:type="dxa"/>
+          </w:tcPr>
+          <w:p>
+            <w:pPr>
+              <w:jc w:val="center"/>
+            </w:pPr>
+            <w:r>
+              <w:t>-</w:t>
+            </w:r>
           </w:p>
         </w:tc>
       </w:tr>
@@ -1217,20 +1197,20 @@
               <w:jc w:val="center"/>
             </w:pPr>
             <w:r>
-              <w:t>5</w:t>
-            </w:r>
-          </w:p>
-        </w:tc>
-        <w:tc>
-          <w:tcPr>
-            <w:tcW w:w="3117" w:type="dxa"/>
-          </w:tcPr>
-          <w:p>
-            <w:pPr>
-              <w:jc w:val="center"/>
-            </w:pPr>
-            <w:r>
-              <w:t>Request transfer from bank account to bank account.</w:t>
+              <w:t>6</w:t>
+            </w:r>
+          </w:p>
+        </w:tc>
+        <w:tc>
+          <w:tcPr>
+            <w:tcW w:w="3117" w:type="dxa"/>
+          </w:tcPr>
+          <w:p>
+            <w:pPr>
+              <w:jc w:val="center"/>
+            </w:pPr>
+            <w:r>
+              <w:t>Check balance of a bank account</w:t>
             </w:r>
           </w:p>
         </w:tc>
@@ -1258,20 +1238,20 @@
               <w:jc w:val="center"/>
             </w:pPr>
             <w:r>
-              <w:t>6</w:t>
-            </w:r>
-          </w:p>
-        </w:tc>
-        <w:tc>
-          <w:tcPr>
-            <w:tcW w:w="3117" w:type="dxa"/>
-          </w:tcPr>
-          <w:p>
-            <w:pPr>
-              <w:jc w:val="center"/>
-            </w:pPr>
-            <w:r>
-              <w:t>Check balance of a bank account</w:t>
+              <w:t>7</w:t>
+            </w:r>
+          </w:p>
+        </w:tc>
+        <w:tc>
+          <w:tcPr>
+            <w:tcW w:w="3117" w:type="dxa"/>
+          </w:tcPr>
+          <w:p>
+            <w:pPr>
+              <w:jc w:val="center"/>
+            </w:pPr>
+            <w:r>
+              <w:t>Get transactions of a bank account</w:t>
             </w:r>
           </w:p>
         </w:tc>
@@ -1299,20 +1279,20 @@
               <w:jc w:val="center"/>
             </w:pPr>
             <w:r>
-              <w:t>7</w:t>
-            </w:r>
-          </w:p>
-        </w:tc>
-        <w:tc>
-          <w:tcPr>
-            <w:tcW w:w="3117" w:type="dxa"/>
-          </w:tcPr>
-          <w:p>
-            <w:pPr>
-              <w:jc w:val="center"/>
-            </w:pPr>
-            <w:r>
-              <w:t>Get transactions of a bank account</w:t>
+              <w:t>8</w:t>
+            </w:r>
+          </w:p>
+        </w:tc>
+        <w:tc>
+          <w:tcPr>
+            <w:tcW w:w="3117" w:type="dxa"/>
+          </w:tcPr>
+          <w:p>
+            <w:pPr>
+              <w:jc w:val="center"/>
+            </w:pPr>
+            <w:r>
+              <w:t>Get bank accounts of a customer</w:t>
             </w:r>
           </w:p>
         </w:tc>
@@ -1340,21 +1320,20 @@
               <w:jc w:val="center"/>
             </w:pPr>
             <w:r>
-              <w:lastRenderedPageBreak/>
-              <w:t>8</w:t>
-            </w:r>
-          </w:p>
-        </w:tc>
-        <w:tc>
-          <w:tcPr>
-            <w:tcW w:w="3117" w:type="dxa"/>
-          </w:tcPr>
-          <w:p>
-            <w:pPr>
-              <w:jc w:val="center"/>
-            </w:pPr>
-            <w:r>
-              <w:t>Get bank accounts of a customer</w:t>
+              <w:t>9</w:t>
+            </w:r>
+          </w:p>
+        </w:tc>
+        <w:tc>
+          <w:tcPr>
+            <w:tcW w:w="3117" w:type="dxa"/>
+          </w:tcPr>
+          <w:p>
+            <w:pPr>
+              <w:jc w:val="center"/>
+            </w:pPr>
+            <w:r>
+              <w:t>Set an overdraft limit on a bank account</w:t>
             </w:r>
           </w:p>
         </w:tc>
@@ -1382,47 +1361,7 @@
               <w:jc w:val="center"/>
             </w:pPr>
             <w:r>
-              <w:t>9</w:t>
-            </w:r>
-          </w:p>
-        </w:tc>
-        <w:tc>
-          <w:tcPr>
-            <w:tcW w:w="3117" w:type="dxa"/>
-          </w:tcPr>
-          <w:p>
-            <w:pPr>
-              <w:jc w:val="center"/>
-            </w:pPr>
-            <w:r>
-              <w:t>Set an overdraft limit on a bank account</w:t>
-            </w:r>
-          </w:p>
-        </w:tc>
-        <w:tc>
-          <w:tcPr>
-            <w:tcW w:w="3117" w:type="dxa"/>
-          </w:tcPr>
-          <w:p>
-            <w:pPr>
-              <w:jc w:val="center"/>
-            </w:pPr>
-            <w:r>
-              <w:t>-</w:t>
-            </w:r>
-          </w:p>
-        </w:tc>
-      </w:tr>
-      <w:tr>
-        <w:tc>
-          <w:tcPr>
-            <w:tcW w:w="3116" w:type="dxa"/>
-          </w:tcPr>
-          <w:p>
-            <w:pPr>
-              <w:jc w:val="center"/>
-            </w:pPr>
-            <w:r>
+              <w:lastRenderedPageBreak/>
               <w:t>10</w:t>
             </w:r>
           </w:p>
@@ -1667,44 +1606,6 @@
               <w:jc w:val="center"/>
             </w:pPr>
             <w:r>
-              <w:t>0</w:t>
-            </w:r>
-          </w:p>
-        </w:tc>
-        <w:tc>
-          <w:tcPr>
-            <w:tcW w:w="3117" w:type="dxa"/>
-          </w:tcPr>
-          <w:p>
-            <w:pPr>
-              <w:jc w:val="center"/>
-            </w:pPr>
-            <w:r>
-              <w:t>Pings the server to tell it that it’s still here</w:t>
-            </w:r>
-          </w:p>
-        </w:tc>
-        <w:tc>
-          <w:tcPr>
-            <w:tcW w:w="3117" w:type="dxa"/>
-          </w:tcPr>
-          <w:p>
-            <w:pPr>
-              <w:jc w:val="center"/>
-            </w:pPr>
-          </w:p>
-        </w:tc>
-      </w:tr>
-      <w:tr>
-        <w:tc>
-          <w:tcPr>
-            <w:tcW w:w="3116" w:type="dxa"/>
-          </w:tcPr>
-          <w:p>
-            <w:pPr>
-              <w:jc w:val="center"/>
-            </w:pPr>
-            <w:r>
               <w:t>1</w:t>
             </w:r>
           </w:p>
@@ -1824,20 +1725,20 @@
               <w:jc w:val="center"/>
             </w:pPr>
             <w:r>
-              <w:t>0</w:t>
-            </w:r>
-          </w:p>
-        </w:tc>
-        <w:tc>
-          <w:tcPr>
-            <w:tcW w:w="3117" w:type="dxa"/>
-          </w:tcPr>
-          <w:p>
-            <w:pPr>
-              <w:jc w:val="center"/>
-            </w:pPr>
-            <w:r>
-              <w:t>Pings the server to tell it that it’s still here</w:t>
+              <w:t>5</w:t>
+            </w:r>
+          </w:p>
+        </w:tc>
+        <w:tc>
+          <w:tcPr>
+            <w:tcW w:w="3117" w:type="dxa"/>
+          </w:tcPr>
+          <w:p>
+            <w:pPr>
+              <w:jc w:val="center"/>
+            </w:pPr>
+            <w:r>
+              <w:t>Request transfer from bank account to bank account.</w:t>
             </w:r>
           </w:p>
         </w:tc>
@@ -1862,20 +1763,20 @@
               <w:jc w:val="center"/>
             </w:pPr>
             <w:r>
-              <w:t>5</w:t>
-            </w:r>
-          </w:p>
-        </w:tc>
-        <w:tc>
-          <w:tcPr>
-            <w:tcW w:w="3117" w:type="dxa"/>
-          </w:tcPr>
-          <w:p>
-            <w:pPr>
-              <w:jc w:val="center"/>
-            </w:pPr>
-            <w:r>
-              <w:t>Request transfer from bank account to bank account.</w:t>
+              <w:t>6</w:t>
+            </w:r>
+          </w:p>
+        </w:tc>
+        <w:tc>
+          <w:tcPr>
+            <w:tcW w:w="3117" w:type="dxa"/>
+          </w:tcPr>
+          <w:p>
+            <w:pPr>
+              <w:jc w:val="center"/>
+            </w:pPr>
+            <w:r>
+              <w:t>Check balance of a bank account</w:t>
             </w:r>
           </w:p>
         </w:tc>
@@ -1900,20 +1801,20 @@
               <w:jc w:val="center"/>
             </w:pPr>
             <w:r>
-              <w:t>6</w:t>
-            </w:r>
-          </w:p>
-        </w:tc>
-        <w:tc>
-          <w:tcPr>
-            <w:tcW w:w="3117" w:type="dxa"/>
-          </w:tcPr>
-          <w:p>
-            <w:pPr>
-              <w:jc w:val="center"/>
-            </w:pPr>
-            <w:r>
-              <w:t>Check balance of a bank account</w:t>
+              <w:t>7</w:t>
+            </w:r>
+          </w:p>
+        </w:tc>
+        <w:tc>
+          <w:tcPr>
+            <w:tcW w:w="3117" w:type="dxa"/>
+          </w:tcPr>
+          <w:p>
+            <w:pPr>
+              <w:jc w:val="center"/>
+            </w:pPr>
+            <w:r>
+              <w:t>Get transactions of a bank account</w:t>
             </w:r>
           </w:p>
         </w:tc>
@@ -1938,20 +1839,20 @@
               <w:jc w:val="center"/>
             </w:pPr>
             <w:r>
-              <w:t>7</w:t>
-            </w:r>
-          </w:p>
-        </w:tc>
-        <w:tc>
-          <w:tcPr>
-            <w:tcW w:w="3117" w:type="dxa"/>
-          </w:tcPr>
-          <w:p>
-            <w:pPr>
-              <w:jc w:val="center"/>
-            </w:pPr>
-            <w:r>
-              <w:t>Get transactions of a bank account</w:t>
+              <w:t>8</w:t>
+            </w:r>
+          </w:p>
+        </w:tc>
+        <w:tc>
+          <w:tcPr>
+            <w:tcW w:w="3117" w:type="dxa"/>
+          </w:tcPr>
+          <w:p>
+            <w:pPr>
+              <w:jc w:val="center"/>
+            </w:pPr>
+            <w:r>
+              <w:t>Get bank accounts of a customer</w:t>
             </w:r>
           </w:p>
         </w:tc>
@@ -1976,20 +1877,20 @@
               <w:jc w:val="center"/>
             </w:pPr>
             <w:r>
-              <w:t>8</w:t>
-            </w:r>
-          </w:p>
-        </w:tc>
-        <w:tc>
-          <w:tcPr>
-            <w:tcW w:w="3117" w:type="dxa"/>
-          </w:tcPr>
-          <w:p>
-            <w:pPr>
-              <w:jc w:val="center"/>
-            </w:pPr>
-            <w:r>
-              <w:t>Get bank accounts of a customer</w:t>
+              <w:t>9</w:t>
+            </w:r>
+          </w:p>
+        </w:tc>
+        <w:tc>
+          <w:tcPr>
+            <w:tcW w:w="3117" w:type="dxa"/>
+          </w:tcPr>
+          <w:p>
+            <w:pPr>
+              <w:jc w:val="center"/>
+            </w:pPr>
+            <w:r>
+              <w:t>Set an overdraft limit on a bank account</w:t>
             </w:r>
           </w:p>
         </w:tc>
@@ -2014,20 +1915,20 @@
               <w:jc w:val="center"/>
             </w:pPr>
             <w:r>
-              <w:t>9</w:t>
-            </w:r>
-          </w:p>
-        </w:tc>
-        <w:tc>
-          <w:tcPr>
-            <w:tcW w:w="3117" w:type="dxa"/>
-          </w:tcPr>
-          <w:p>
-            <w:pPr>
-              <w:jc w:val="center"/>
-            </w:pPr>
-            <w:r>
-              <w:t>Set an overdraft limit on a bank account</w:t>
+              <w:t>10</w:t>
+            </w:r>
+          </w:p>
+        </w:tc>
+        <w:tc>
+          <w:tcPr>
+            <w:tcW w:w="3117" w:type="dxa"/>
+          </w:tcPr>
+          <w:p>
+            <w:pPr>
+              <w:jc w:val="center"/>
+            </w:pPr>
+            <w:r>
+              <w:t>Apply an overdrawn charge on a bank account. That will charge them daily while they are over drawn.</w:t>
             </w:r>
           </w:p>
         </w:tc>
@@ -2052,20 +1953,20 @@
               <w:jc w:val="center"/>
             </w:pPr>
             <w:r>
-              <w:t>10</w:t>
-            </w:r>
-          </w:p>
-        </w:tc>
-        <w:tc>
-          <w:tcPr>
-            <w:tcW w:w="3117" w:type="dxa"/>
-          </w:tcPr>
-          <w:p>
-            <w:pPr>
-              <w:jc w:val="center"/>
-            </w:pPr>
-            <w:r>
-              <w:t>Apply an overdrawn charge on a bank account. That will charge them daily while they are over drawn.</w:t>
+              <w:t>11</w:t>
+            </w:r>
+          </w:p>
+        </w:tc>
+        <w:tc>
+          <w:tcPr>
+            <w:tcW w:w="3117" w:type="dxa"/>
+          </w:tcPr>
+          <w:p>
+            <w:pPr>
+              <w:jc w:val="center"/>
+            </w:pPr>
+            <w:r>
+              <w:t>Apply an interest rate on a savings account</w:t>
             </w:r>
           </w:p>
         </w:tc>
@@ -2090,20 +1991,20 @@
               <w:jc w:val="center"/>
             </w:pPr>
             <w:r>
-              <w:t>11</w:t>
-            </w:r>
-          </w:p>
-        </w:tc>
-        <w:tc>
-          <w:tcPr>
-            <w:tcW w:w="3117" w:type="dxa"/>
-          </w:tcPr>
-          <w:p>
-            <w:pPr>
-              <w:jc w:val="center"/>
-            </w:pPr>
-            <w:r>
-              <w:t>Apply an interest rate on a savings account</w:t>
+              <w:t>12</w:t>
+            </w:r>
+          </w:p>
+        </w:tc>
+        <w:tc>
+          <w:tcPr>
+            <w:tcW w:w="3117" w:type="dxa"/>
+          </w:tcPr>
+          <w:p>
+            <w:pPr>
+              <w:jc w:val="center"/>
+            </w:pPr>
+            <w:r>
+              <w:t>Create a new customer</w:t>
             </w:r>
           </w:p>
         </w:tc>
@@ -2128,45 +2029,6 @@
               <w:jc w:val="center"/>
             </w:pPr>
             <w:r>
-              <w:t>12</w:t>
-            </w:r>
-          </w:p>
-        </w:tc>
-        <w:tc>
-          <w:tcPr>
-            <w:tcW w:w="3117" w:type="dxa"/>
-          </w:tcPr>
-          <w:p>
-            <w:pPr>
-              <w:jc w:val="center"/>
-            </w:pPr>
-            <w:r>
-              <w:t>Create a new customer</w:t>
-            </w:r>
-          </w:p>
-        </w:tc>
-        <w:tc>
-          <w:tcPr>
-            <w:tcW w:w="3117" w:type="dxa"/>
-          </w:tcPr>
-          <w:p>
-            <w:pPr>
-              <w:jc w:val="center"/>
-            </w:pPr>
-          </w:p>
-        </w:tc>
-      </w:tr>
-      <w:tr>
-        <w:tc>
-          <w:tcPr>
-            <w:tcW w:w="3116" w:type="dxa"/>
-          </w:tcPr>
-          <w:p>
-            <w:pPr>
-              <w:jc w:val="center"/>
-            </w:pPr>
-            <w:r>
-              <w:lastRenderedPageBreak/>
               <w:t>13</w:t>
             </w:r>
           </w:p>
@@ -2524,11 +2386,7 @@
         <w:t xml:space="preserve"> is of</w:t>
       </w:r>
       <w:r>
-        <w:t xml:space="preserve"> our bank then the server will take the funds from the bank account sending the money and put it in the bank account of the receiver. This can be either in the local </w:t>
-      </w:r>
-      <w:r>
-        <w:lastRenderedPageBreak/>
-        <w:t>database of the server or another</w:t>
+        <w:t xml:space="preserve"> our bank then the server will take the funds from the bank account sending the money and put it in the bank account of the receiver. This can be either in the local database of the server or another</w:t>
       </w:r>
       <w:r>
         <w:t xml:space="preserve"> server in the bank or both as </w:t>
@@ -2570,6 +2428,7 @@
       <w:bookmarkStart w:id="6" w:name="_External_Account_Money"/>
       <w:bookmarkEnd w:id="6"/>
       <w:r>
+        <w:lastRenderedPageBreak/>
         <w:t>External Account Money Transfers</w:t>
       </w:r>
     </w:p>
@@ -5054,7 +4913,7 @@
 </file>
 
 <file path=customXml/itemProps2.xml><?xml version="1.0" encoding="utf-8"?>
-<ds:datastoreItem xmlns:ds="http://schemas.openxmlformats.org/officeDocument/2006/customXml" ds:itemID="{EFAA73FC-98AA-4DEA-B7F8-E4A4B04C4AA6}">
+<ds:datastoreItem xmlns:ds="http://schemas.openxmlformats.org/officeDocument/2006/customXml" ds:itemID="{59E4F42A-A011-499D-AC53-3FA8F95A3441}">
   <ds:schemaRefs>
     <ds:schemaRef ds:uri="http://schemas.openxmlformats.org/officeDocument/2006/bibliography"/>
   </ds:schemaRefs>

</xml_diff>

<commit_message>
Updated the transfer protocol
</commit_message>
<xml_diff>
--- a/documentation/Assignment 1.docx
+++ b/documentation/Assignment 1.docx
@@ -292,8 +292,6 @@
       <w:r>
         <w:t>Every non-server client must not use a thread due to fear of threading issues with the socket</w:t>
       </w:r>
-      <w:bookmarkStart w:id="1" w:name="_GoBack"/>
-      <w:bookmarkEnd w:id="1"/>
     </w:p>
     <w:p>
       <w:pPr>
@@ -343,80 +341,80 @@
       <w:pPr>
         <w:pStyle w:val="Heading2"/>
       </w:pPr>
-      <w:bookmarkStart w:id="2" w:name="_Connecting_to_the"/>
+      <w:bookmarkStart w:id="1" w:name="_Connecting_to_the"/>
+      <w:bookmarkEnd w:id="1"/>
+      <w:r>
+        <w:t>Connecting to the account server</w:t>
+      </w:r>
+    </w:p>
+    <w:p>
+      <w:r>
+        <w:t xml:space="preserve">When a client connects to an account server it will send one </w:t>
+      </w:r>
+      <w:r>
+        <w:t xml:space="preserve">MD5 hash </w:t>
+      </w:r>
+      <w:r>
+        <w:t xml:space="preserve">of all the IP </w:t>
+      </w:r>
+      <w:r>
+        <w:t>addresses of the account servers</w:t>
+      </w:r>
+      <w:r>
+        <w:t xml:space="preserve"> </w:t>
+      </w:r>
+      <w:r>
+        <w:t xml:space="preserve">for its bank </w:t>
+      </w:r>
+      <w:r>
+        <w:t>that it is aware of</w:t>
+      </w:r>
+      <w:r>
+        <w:t>.</w:t>
+      </w:r>
+      <w:r>
+        <w:t xml:space="preserve"> </w:t>
+      </w:r>
+      <w:r>
+        <w:t xml:space="preserve">The server will respond with </w:t>
+      </w:r>
+      <w:r>
+        <w:t xml:space="preserve">a </w:t>
+      </w:r>
+      <w:r>
+        <w:t>byte</w:t>
+      </w:r>
+      <w:r>
+        <w:t xml:space="preserve"> which contains a response code. If the response code is 0 then </w:t>
+      </w:r>
+      <w:r>
+        <w:t xml:space="preserve">the </w:t>
+      </w:r>
+      <w:r>
+        <w:t xml:space="preserve">client knows that it is up to date with the server IP addresses. If the response code is 1 then the </w:t>
+      </w:r>
+      <w:r>
+        <w:t>client will receive a list of account server IP addresses from the server.</w:t>
+      </w:r>
+      <w:r>
+        <w:t xml:space="preserve"> </w:t>
+      </w:r>
+      <w:r>
+        <w:t>The MD5 hash and all the IP addresses are sent in string form.</w:t>
+      </w:r>
+      <w:r>
+        <w:t xml:space="preserve"> The MD5 hash is created based on the same form</w:t>
+      </w:r>
+      <w:r>
+        <w:t>at as the IP addresses are sent.</w:t>
+      </w:r>
+    </w:p>
+    <w:p>
+      <w:pPr>
+        <w:pStyle w:val="Heading2"/>
+      </w:pPr>
+      <w:bookmarkStart w:id="2" w:name="_Authentication_Process"/>
       <w:bookmarkEnd w:id="2"/>
-      <w:r>
-        <w:t>Connecting to the account server</w:t>
-      </w:r>
-    </w:p>
-    <w:p>
-      <w:r>
-        <w:t xml:space="preserve">When a client connects to an account server it will send one </w:t>
-      </w:r>
-      <w:r>
-        <w:t xml:space="preserve">MD5 hash </w:t>
-      </w:r>
-      <w:r>
-        <w:t xml:space="preserve">of all the IP </w:t>
-      </w:r>
-      <w:r>
-        <w:t>addresses of the account servers</w:t>
-      </w:r>
-      <w:r>
-        <w:t xml:space="preserve"> </w:t>
-      </w:r>
-      <w:r>
-        <w:t xml:space="preserve">for its bank </w:t>
-      </w:r>
-      <w:r>
-        <w:t>that it is aware of</w:t>
-      </w:r>
-      <w:r>
-        <w:t>.</w:t>
-      </w:r>
-      <w:r>
-        <w:t xml:space="preserve"> </w:t>
-      </w:r>
-      <w:r>
-        <w:t xml:space="preserve">The server will respond with </w:t>
-      </w:r>
-      <w:r>
-        <w:t xml:space="preserve">a </w:t>
-      </w:r>
-      <w:r>
-        <w:t>byte</w:t>
-      </w:r>
-      <w:r>
-        <w:t xml:space="preserve"> which contains a response code. If the response code is 0 then </w:t>
-      </w:r>
-      <w:r>
-        <w:t xml:space="preserve">the </w:t>
-      </w:r>
-      <w:r>
-        <w:t xml:space="preserve">client knows that it is up to date with the server IP addresses. If the response code is 1 then the </w:t>
-      </w:r>
-      <w:r>
-        <w:t>client will receive a list of account server IP addresses from the server.</w:t>
-      </w:r>
-      <w:r>
-        <w:t xml:space="preserve"> </w:t>
-      </w:r>
-      <w:r>
-        <w:t>The MD5 hash and all the IP addresses are sent in string form.</w:t>
-      </w:r>
-      <w:r>
-        <w:t xml:space="preserve"> The MD5 hash is created based on the same form</w:t>
-      </w:r>
-      <w:r>
-        <w:t>at as the IP addresses are sent.</w:t>
-      </w:r>
-    </w:p>
-    <w:p>
-      <w:pPr>
-        <w:pStyle w:val="Heading2"/>
-      </w:pPr>
-      <w:bookmarkStart w:id="3" w:name="_Authentication_Process"/>
-      <w:bookmarkEnd w:id="3"/>
       <w:r>
         <w:t>Authentication Process</w:t>
       </w:r>
@@ -838,8 +836,8 @@
       <w:pPr>
         <w:pStyle w:val="Heading3"/>
       </w:pPr>
-      <w:bookmarkStart w:id="4" w:name="_Customer_Operation_Codes"/>
-      <w:bookmarkEnd w:id="4"/>
+      <w:bookmarkStart w:id="3" w:name="_Customer_Operation_Codes"/>
+      <w:bookmarkEnd w:id="3"/>
       <w:r>
         <w:t>Customer Operation Codes</w:t>
       </w:r>
@@ -2220,8 +2218,8 @@
       <w:pPr>
         <w:pStyle w:val="Heading1"/>
       </w:pPr>
-      <w:bookmarkStart w:id="5" w:name="_How_transfers_work"/>
-      <w:bookmarkEnd w:id="5"/>
+      <w:bookmarkStart w:id="4" w:name="_How_transfers_work"/>
+      <w:bookmarkEnd w:id="4"/>
       <w:r>
         <w:t>How transfers work</w:t>
       </w:r>
@@ -2425,8 +2423,8 @@
       <w:pPr>
         <w:pStyle w:val="Heading2"/>
       </w:pPr>
-      <w:bookmarkStart w:id="6" w:name="_External_Account_Money"/>
-      <w:bookmarkEnd w:id="6"/>
+      <w:bookmarkStart w:id="5" w:name="_External_Account_Money"/>
+      <w:bookmarkEnd w:id="5"/>
       <w:r>
         <w:lastRenderedPageBreak/>
         <w:t>External Account Money Transfers</w:t>
@@ -2475,7 +2473,27 @@
         </w:r>
       </w:hyperlink>
       <w:r>
-        <w:t xml:space="preserve"> authentication type. The server will then send opcode 1 to initiate and a transfer. The server will then send the account number in question and the amount to </w:t>
+        <w:t xml:space="preserve"> authentication type. The server will then send opcode 1 to initiate and a transfer. The server will then send the </w:t>
+      </w:r>
+      <w:r>
+        <w:t xml:space="preserve">sort code and </w:t>
+      </w:r>
+      <w:r>
+        <w:t xml:space="preserve">account number </w:t>
+      </w:r>
+      <w:r>
+        <w:t xml:space="preserve">of the bank account </w:t>
+      </w:r>
+      <w:r>
+        <w:t>that the money has been taken fro</w:t>
+      </w:r>
+      <w:r>
+        <w:t xml:space="preserve">m. The server will then send the sort code and account number of the bank account to send money to. Finally the server will send </w:t>
+      </w:r>
+      <w:bookmarkStart w:id="6" w:name="_GoBack"/>
+      <w:bookmarkEnd w:id="6"/>
+      <w:r>
+        <w:t xml:space="preserve">the amount to </w:t>
       </w:r>
       <w:r>
         <w:t>transfer.</w:t>
@@ -2578,7 +2596,7 @@
             <v:path o:extrusionok="f" gradientshapeok="t" o:connecttype="rect"/>
             <o:lock v:ext="edit" aspectratio="t"/>
           </v:shapetype>
-          <v:shape id="_x0000_i1025" type="#_x0000_t75" style="width:342pt;height:267.75pt">
+          <v:shape id="_x0000_i1025" type="#_x0000_t75" style="width:341.6pt;height:268.1pt">
             <v:imagedata r:id="rId7" o:title="Transfer to other bank network diagram"/>
           </v:shape>
         </w:pict>
@@ -4913,7 +4931,7 @@
 </file>
 
 <file path=customXml/itemProps2.xml><?xml version="1.0" encoding="utf-8"?>
-<ds:datastoreItem xmlns:ds="http://schemas.openxmlformats.org/officeDocument/2006/customXml" ds:itemID="{59E4F42A-A011-499D-AC53-3FA8F95A3441}">
+<ds:datastoreItem xmlns:ds="http://schemas.openxmlformats.org/officeDocument/2006/customXml" ds:itemID="{6C743778-E64D-43F0-A181-A999CD66AF96}">
   <ds:schemaRefs>
     <ds:schemaRef ds:uri="http://schemas.openxmlformats.org/officeDocument/2006/bibliography"/>
   </ds:schemaRefs>

</xml_diff>

<commit_message>
Started designing the BTPAdministratorClient class
</commit_message>
<xml_diff>
--- a/documentation/Assignment 1.docx
+++ b/documentation/Assignment 1.docx
@@ -1414,7 +1414,15 @@
               <w:jc w:val="center"/>
             </w:pPr>
             <w:r>
-              <w:t>Apply an interest rate on a savings account</w:t>
+              <w:t>Apply an</w:t>
+            </w:r>
+            <w:bookmarkStart w:id="4" w:name="_GoBack"/>
+            <w:bookmarkEnd w:id="4"/>
+            <w:r>
+              <w:t xml:space="preserve"> </w:t>
+            </w:r>
+            <w:r>
+              <w:t>interest rate on a savings account</w:t>
             </w:r>
           </w:p>
         </w:tc>
@@ -2218,8 +2226,8 @@
       <w:pPr>
         <w:pStyle w:val="Heading1"/>
       </w:pPr>
-      <w:bookmarkStart w:id="4" w:name="_How_transfers_work"/>
-      <w:bookmarkEnd w:id="4"/>
+      <w:bookmarkStart w:id="5" w:name="_How_transfers_work"/>
+      <w:bookmarkEnd w:id="5"/>
       <w:r>
         <w:t>How transfers work</w:t>
       </w:r>
@@ -2423,8 +2431,8 @@
       <w:pPr>
         <w:pStyle w:val="Heading2"/>
       </w:pPr>
-      <w:bookmarkStart w:id="5" w:name="_External_Account_Money"/>
-      <w:bookmarkEnd w:id="5"/>
+      <w:bookmarkStart w:id="6" w:name="_External_Account_Money"/>
+      <w:bookmarkEnd w:id="6"/>
       <w:r>
         <w:lastRenderedPageBreak/>
         <w:t>External Account Money Transfers</w:t>
@@ -2490,8 +2498,6 @@
       <w:r>
         <w:t xml:space="preserve">m. The server will then send the sort code and account number of the bank account to send money to. Finally the server will send </w:t>
       </w:r>
-      <w:bookmarkStart w:id="6" w:name="_GoBack"/>
-      <w:bookmarkEnd w:id="6"/>
       <w:r>
         <w:t xml:space="preserve">the amount to </w:t>
       </w:r>
@@ -2596,7 +2602,7 @@
             <v:path o:extrusionok="f" gradientshapeok="t" o:connecttype="rect"/>
             <o:lock v:ext="edit" aspectratio="t"/>
           </v:shapetype>
-          <v:shape id="_x0000_i1025" type="#_x0000_t75" style="width:341.6pt;height:268.1pt">
+          <v:shape id="_x0000_i1025" type="#_x0000_t75" style="width:341.4pt;height:267.8pt">
             <v:imagedata r:id="rId7" o:title="Transfer to other bank network diagram"/>
           </v:shape>
         </w:pict>
@@ -4931,7 +4937,7 @@
 </file>
 
 <file path=customXml/itemProps2.xml><?xml version="1.0" encoding="utf-8"?>
-<ds:datastoreItem xmlns:ds="http://schemas.openxmlformats.org/officeDocument/2006/customXml" ds:itemID="{6C743778-E64D-43F0-A181-A999CD66AF96}">
+<ds:datastoreItem xmlns:ds="http://schemas.openxmlformats.org/officeDocument/2006/customXml" ds:itemID="{548EC0CC-6527-4189-A30C-EAE3F299A5D5}">
   <ds:schemaRefs>
     <ds:schemaRef ds:uri="http://schemas.openxmlformats.org/officeDocument/2006/bibliography"/>
   </ds:schemaRefs>

</xml_diff>

<commit_message>
Renamed attribute from customer to employee in the BTPServerEmployeeClient class design. I forgot to rename it while copying the customer class
</commit_message>
<xml_diff>
--- a/documentation/Assignment 1.docx
+++ b/documentation/Assignment 1.docx
@@ -1416,8 +1416,6 @@
             <w:r>
               <w:t>Apply an</w:t>
             </w:r>
-            <w:bookmarkStart w:id="4" w:name="_GoBack"/>
-            <w:bookmarkEnd w:id="4"/>
             <w:r>
               <w:t xml:space="preserve"> </w:t>
             </w:r>
@@ -2162,7 +2160,12 @@
               <w:jc w:val="center"/>
             </w:pPr>
             <w:r>
-              <w:t>Modify employee account</w:t>
+              <w:t>Update</w:t>
+            </w:r>
+            <w:bookmarkStart w:id="4" w:name="_GoBack"/>
+            <w:bookmarkEnd w:id="4"/>
+            <w:r>
+              <w:t xml:space="preserve"> employee account</w:t>
             </w:r>
           </w:p>
         </w:tc>
@@ -4937,7 +4940,7 @@
 </file>
 
 <file path=customXml/itemProps2.xml><?xml version="1.0" encoding="utf-8"?>
-<ds:datastoreItem xmlns:ds="http://schemas.openxmlformats.org/officeDocument/2006/customXml" ds:itemID="{548EC0CC-6527-4189-A30C-EAE3F299A5D5}">
+<ds:datastoreItem xmlns:ds="http://schemas.openxmlformats.org/officeDocument/2006/customXml" ds:itemID="{A1DA5231-DA12-4376-9D7A-C6AAEC96CD73}">
   <ds:schemaRefs>
     <ds:schemaRef ds:uri="http://schemas.openxmlformats.org/officeDocument/2006/bibliography"/>
   </ds:schemaRefs>

</xml_diff>